<commit_message>
(Grav GitSync) Automatic Commit from jakejakejakejakejakejakejake
</commit_message>
<xml_diff>
--- a/pages/04.resources/raws/sample-agenda.docx
+++ b/pages/04.resources/raws/sample-agenda.docx
@@ -5,31 +5,14 @@
     <w:p>
       <w:pPr>
         <w:rPr>
-          <w:rFonts w:ascii="Code Pro Bold" w:hAnsi="Code Pro Bold"/>
-          <w:sz w:val="36"/>
-          <w:szCs w:val="36"/>
-        </w:rPr>
-      </w:pPr>
-      <w:r>
-        <w:rPr>
-          <w:rFonts w:ascii="Code Pro Bold" w:hAnsi="Code Pro Bold"/>
-          <w:sz w:val="36"/>
-          <w:szCs w:val="36"/>
-        </w:rPr>
-        <w:t>Corning-Painted Post Student Council 2017-18</w:t>
-      </w:r>
-    </w:p>
-    <w:p>
-      <w:pPr>
-        <w:rPr>
-          <w:rFonts w:ascii="Code Pro LC" w:hAnsi="Code Pro LC"/>
+          <w:rFonts w:ascii="Futura PT" w:hAnsi="Futura PT"/>
           <w:sz w:val="28"/>
           <w:szCs w:val="36"/>
         </w:rPr>
       </w:pPr>
       <w:r>
         <w:rPr>
-          <w:rFonts w:ascii="Code Pro LC" w:hAnsi="Code Pro LC"/>
+          <w:rFonts w:ascii="Futura PT" w:hAnsi="Futura PT"/>
           <w:sz w:val="28"/>
           <w:szCs w:val="36"/>
         </w:rPr>
@@ -37,7 +20,7 @@
       </w:r>
       <w:r>
         <w:rPr>
-          <w:rFonts w:ascii="Code Pro LC" w:hAnsi="Code Pro LC"/>
+          <w:rFonts w:ascii="Futura PT" w:hAnsi="Futura PT"/>
           <w:sz w:val="28"/>
           <w:szCs w:val="36"/>
         </w:rPr>
@@ -45,7 +28,7 @@
       </w:r>
       <w:r>
         <w:rPr>
-          <w:rFonts w:ascii="Code Pro LC" w:hAnsi="Code Pro LC"/>
+          <w:rFonts w:ascii="Futura PT" w:hAnsi="Futura PT"/>
           <w:sz w:val="28"/>
           <w:szCs w:val="36"/>
         </w:rPr>
@@ -53,7 +36,7 @@
       </w:r>
       <w:r>
         <w:rPr>
-          <w:rFonts w:ascii="Code Pro LC" w:hAnsi="Code Pro LC"/>
+          <w:rFonts w:ascii="Futura PT" w:hAnsi="Futura PT"/>
           <w:sz w:val="28"/>
           <w:szCs w:val="36"/>
         </w:rPr>
@@ -61,68 +44,78 @@
       </w:r>
       <w:r>
         <w:rPr>
-          <w:rFonts w:ascii="Code Pro LC" w:hAnsi="Code Pro LC"/>
+          <w:rFonts w:ascii="Futura PT" w:hAnsi="Futura PT"/>
           <w:noProof/>
           <w:sz w:val="28"/>
           <w:szCs w:val="36"/>
         </w:rPr>
-        <w:t>Thursday, August 31, 2017</w:t>
-      </w:r>
-      <w:r>
+        <w:t>Thursday</w:t>
+      </w:r>
+      <w:r>
+        <w:rPr>
+          <w:rFonts w:ascii="Futura PT" w:hAnsi="Futura PT"/>
+          <w:noProof/>
+          <w:sz w:val="28"/>
+          <w:szCs w:val="36"/>
+        </w:rPr>
+        <w:t xml:space="preserve">, September </w:t>
+      </w:r>
+      <w:r>
+        <w:rPr>
+          <w:rFonts w:ascii="Futura PT" w:hAnsi="Futura PT"/>
+          <w:noProof/>
+          <w:sz w:val="28"/>
+          <w:szCs w:val="36"/>
+        </w:rPr>
+        <w:t>21</w:t>
+      </w:r>
+      <w:r>
+        <w:rPr>
+          <w:rFonts w:ascii="Futura PT" w:hAnsi="Futura PT"/>
+          <w:noProof/>
+          <w:sz w:val="28"/>
+          <w:szCs w:val="36"/>
+        </w:rPr>
+        <w:t>, 2017</w:t>
+      </w:r>
+      <w:r>
+        <w:rPr>
+          <w:rFonts w:ascii="Futura PT" w:hAnsi="Futura PT"/>
+          <w:sz w:val="28"/>
+          <w:szCs w:val="36"/>
+        </w:rPr>
+        <w:fldChar w:fldCharType="end"/>
+      </w:r>
+    </w:p>
+    <w:p>
+      <w:pPr>
+        <w:rPr>
+          <w:rFonts w:ascii="Futura PT" w:hAnsi="Futura PT"/>
+          <w:sz w:val="28"/>
+          <w:szCs w:val="36"/>
+        </w:rPr>
+      </w:pPr>
+      <w:r>
+        <w:rPr>
+          <w:rFonts w:ascii="Futura PT" w:hAnsi="Futura PT"/>
+          <w:sz w:val="28"/>
+          <w:szCs w:val="36"/>
+        </w:rPr>
+        <w:t>Start Time: 3:10</w:t>
+      </w:r>
+      <w:r>
+        <w:rPr>
+          <w:rFonts w:ascii="Futura PT" w:hAnsi="Futura PT"/>
+          <w:sz w:val="28"/>
+          <w:szCs w:val="36"/>
+        </w:rPr>
+        <w:t>pm</w:t>
+      </w:r>
+    </w:p>
+    <w:p>
+      <w:pPr>
         <w:rPr>
           <w:rFonts w:ascii="Code Pro LC" w:hAnsi="Code Pro LC"/>
-          <w:sz w:val="28"/>
-          <w:szCs w:val="36"/>
-        </w:rPr>
-        <w:fldChar w:fldCharType="end"/>
-      </w:r>
-    </w:p>
-    <w:p>
-      <w:pPr>
-        <w:rPr>
-          <w:rFonts w:ascii="Code Pro LC" w:hAnsi="Code Pro LC"/>
-          <w:sz w:val="28"/>
-          <w:szCs w:val="36"/>
-        </w:rPr>
-      </w:pPr>
-      <w:r>
-        <w:rPr>
-          <w:rFonts w:ascii="Code Pro LC" w:hAnsi="Code Pro LC"/>
-          <w:sz w:val="28"/>
-          <w:szCs w:val="36"/>
-        </w:rPr>
-        <w:t>Start Time: 3:10</w:t>
-      </w:r>
-      <w:r>
-        <w:rPr>
-          <w:rFonts w:ascii="Code Pro LC" w:hAnsi="Code Pro LC"/>
-          <w:sz w:val="28"/>
-          <w:szCs w:val="36"/>
-        </w:rPr>
-        <w:t>pm</w:t>
-      </w:r>
-    </w:p>
-    <w:p>
-      <w:pPr>
-        <w:rPr>
-          <w:rFonts w:ascii="Code Pro LC" w:hAnsi="Code Pro LC"/>
-          <w:sz w:val="28"/>
-          <w:szCs w:val="36"/>
-        </w:rPr>
-      </w:pPr>
-      <w:r>
-        <w:rPr>
-          <w:rFonts w:ascii="Code Pro LC" w:hAnsi="Code Pro LC"/>
-          <w:sz w:val="28"/>
-          <w:szCs w:val="36"/>
-        </w:rPr>
-        <w:t>Room: B215</w:t>
-      </w:r>
-    </w:p>
-    <w:p>
-      <w:pPr>
-        <w:rPr>
-          <w:rFonts w:ascii="Code Pro LC" w:hAnsi="Code Pro LC"/>
           <w:sz w:val="24"/>
           <w:szCs w:val="36"/>
         </w:rPr>
@@ -141,7 +134,6 @@
           <w:szCs w:val="36"/>
         </w:rPr>
       </w:pPr>
-      <w:commentRangeStart w:id="0"/>
       <w:r>
         <w:rPr>
           <w:rFonts w:ascii="Helvetica CE" w:hAnsi="Helvetica CE"/>
@@ -158,13 +150,8 @@
         </w:rPr>
         <w:t>tanding Items</w:t>
       </w:r>
-      <w:commentRangeEnd w:id="0"/>
-      <w:r>
-        <w:rPr>
-          <w:rStyle w:val="CommentReference"/>
-        </w:rPr>
-        <w:commentReference w:id="0"/>
-      </w:r>
+      <w:bookmarkStart w:id="0" w:name="_GoBack"/>
+      <w:bookmarkEnd w:id="0"/>
     </w:p>
     <w:p>
       <w:pPr>
@@ -289,8 +276,6 @@
           <w:szCs w:val="36"/>
         </w:rPr>
       </w:pPr>
-      <w:bookmarkStart w:id="1" w:name="_GoBack"/>
-      <w:bookmarkEnd w:id="1"/>
       <w:r>
         <w:rPr>
           <w:rFonts w:ascii="Helvetica CE" w:hAnsi="Helvetica CE"/>
@@ -319,7 +304,7 @@
           <w:sz w:val="24"/>
           <w:szCs w:val="36"/>
         </w:rPr>
-        <w:t>Recruitment Committee</w:t>
+        <w:t>Homecoming</w:t>
       </w:r>
     </w:p>
     <w:p>
@@ -341,50 +326,6 @@
           <w:sz w:val="24"/>
           <w:szCs w:val="36"/>
         </w:rPr>
-        <w:t>Dance Committees</w:t>
-      </w:r>
-    </w:p>
-    <w:p>
-      <w:pPr>
-        <w:pStyle w:val="ListParagraph"/>
-        <w:numPr>
-          <w:ilvl w:val="3"/>
-          <w:numId w:val="3"/>
-        </w:numPr>
-        <w:rPr>
-          <w:rFonts w:ascii="Helvetica CE" w:hAnsi="Helvetica CE"/>
-          <w:sz w:val="24"/>
-          <w:szCs w:val="36"/>
-        </w:rPr>
-      </w:pPr>
-      <w:r>
-        <w:rPr>
-          <w:rFonts w:ascii="Helvetica CE" w:hAnsi="Helvetica CE"/>
-          <w:sz w:val="24"/>
-          <w:szCs w:val="36"/>
-        </w:rPr>
-        <w:t>Homecoming</w:t>
-      </w:r>
-    </w:p>
-    <w:p>
-      <w:pPr>
-        <w:pStyle w:val="ListParagraph"/>
-        <w:numPr>
-          <w:ilvl w:val="3"/>
-          <w:numId w:val="3"/>
-        </w:numPr>
-        <w:rPr>
-          <w:rFonts w:ascii="Helvetica CE" w:hAnsi="Helvetica CE"/>
-          <w:sz w:val="24"/>
-          <w:szCs w:val="36"/>
-        </w:rPr>
-      </w:pPr>
-      <w:r>
-        <w:rPr>
-          <w:rFonts w:ascii="Helvetica CE" w:hAnsi="Helvetica CE"/>
-          <w:sz w:val="24"/>
-          <w:szCs w:val="36"/>
-        </w:rPr>
         <w:t>Semi-Formal</w:t>
       </w:r>
     </w:p>
@@ -392,6 +333,58 @@
       <w:pPr>
         <w:pStyle w:val="ListParagraph"/>
         <w:numPr>
+          <w:ilvl w:val="0"/>
+          <w:numId w:val="3"/>
+        </w:numPr>
+        <w:rPr>
+          <w:rFonts w:ascii="Helvetica CE" w:hAnsi="Helvetica CE"/>
+          <w:sz w:val="24"/>
+          <w:szCs w:val="36"/>
+        </w:rPr>
+      </w:pPr>
+      <w:r>
+        <w:rPr>
+          <w:rFonts w:ascii="Helvetica CE" w:hAnsi="Helvetica CE"/>
+          <w:sz w:val="24"/>
+          <w:szCs w:val="36"/>
+        </w:rPr>
+        <w:t>Old</w:t>
+      </w:r>
+      <w:r>
+        <w:rPr>
+          <w:rFonts w:ascii="Helvetica CE" w:hAnsi="Helvetica CE"/>
+          <w:sz w:val="24"/>
+          <w:szCs w:val="36"/>
+        </w:rPr>
+        <w:t xml:space="preserve"> Business</w:t>
+      </w:r>
+    </w:p>
+    <w:p>
+      <w:pPr>
+        <w:pStyle w:val="ListParagraph"/>
+        <w:numPr>
+          <w:ilvl w:val="1"/>
+          <w:numId w:val="3"/>
+        </w:numPr>
+        <w:rPr>
+          <w:rFonts w:ascii="Helvetica CE" w:hAnsi="Helvetica CE"/>
+          <w:sz w:val="24"/>
+          <w:szCs w:val="36"/>
+        </w:rPr>
+      </w:pPr>
+      <w:r>
+        <w:rPr>
+          <w:rFonts w:ascii="Helvetica CE" w:hAnsi="Helvetica CE"/>
+          <w:sz w:val="24"/>
+          <w:szCs w:val="36"/>
+        </w:rPr>
+        <w:t>Meetings</w:t>
+      </w:r>
+    </w:p>
+    <w:p>
+      <w:pPr>
+        <w:pStyle w:val="ListParagraph"/>
+        <w:numPr>
           <w:ilvl w:val="2"/>
           <w:numId w:val="3"/>
         </w:numPr>
@@ -407,73 +400,7 @@
           <w:sz w:val="24"/>
           <w:szCs w:val="36"/>
         </w:rPr>
-        <w:t>Festival Committees</w:t>
-      </w:r>
-    </w:p>
-    <w:p>
-      <w:pPr>
-        <w:pStyle w:val="ListParagraph"/>
-        <w:numPr>
-          <w:ilvl w:val="3"/>
-          <w:numId w:val="3"/>
-        </w:numPr>
-        <w:rPr>
-          <w:rFonts w:ascii="Helvetica CE" w:hAnsi="Helvetica CE"/>
-          <w:sz w:val="24"/>
-          <w:szCs w:val="36"/>
-        </w:rPr>
-      </w:pPr>
-      <w:r>
-        <w:rPr>
-          <w:rFonts w:ascii="Helvetica CE" w:hAnsi="Helvetica CE"/>
-          <w:sz w:val="24"/>
-          <w:szCs w:val="36"/>
-        </w:rPr>
-        <w:t>Fall</w:t>
-      </w:r>
-    </w:p>
-    <w:p>
-      <w:pPr>
-        <w:pStyle w:val="ListParagraph"/>
-        <w:numPr>
-          <w:ilvl w:val="3"/>
-          <w:numId w:val="3"/>
-        </w:numPr>
-        <w:rPr>
-          <w:rFonts w:ascii="Helvetica CE" w:hAnsi="Helvetica CE"/>
-          <w:sz w:val="24"/>
-          <w:szCs w:val="36"/>
-        </w:rPr>
-      </w:pPr>
-      <w:r>
-        <w:rPr>
-          <w:rFonts w:ascii="Helvetica CE" w:hAnsi="Helvetica CE"/>
-          <w:sz w:val="24"/>
-          <w:szCs w:val="36"/>
-        </w:rPr>
-        <w:t>Winter</w:t>
-      </w:r>
-    </w:p>
-    <w:p>
-      <w:pPr>
-        <w:pStyle w:val="ListParagraph"/>
-        <w:numPr>
-          <w:ilvl w:val="3"/>
-          <w:numId w:val="3"/>
-        </w:numPr>
-        <w:rPr>
-          <w:rFonts w:ascii="Helvetica CE" w:hAnsi="Helvetica CE"/>
-          <w:sz w:val="24"/>
-          <w:szCs w:val="36"/>
-        </w:rPr>
-      </w:pPr>
-      <w:r>
-        <w:rPr>
-          <w:rFonts w:ascii="Helvetica CE" w:hAnsi="Helvetica CE"/>
-          <w:sz w:val="24"/>
-          <w:szCs w:val="36"/>
-        </w:rPr>
-        <w:t>Spring</w:t>
+        <w:t>How are meetings run?</w:t>
       </w:r>
     </w:p>
     <w:p>
@@ -495,73 +422,29 @@
           <w:sz w:val="24"/>
           <w:szCs w:val="36"/>
         </w:rPr>
-        <w:t>Pep Rally</w:t>
-      </w:r>
-    </w:p>
-    <w:p>
-      <w:pPr>
-        <w:pStyle w:val="ListParagraph"/>
-        <w:numPr>
-          <w:ilvl w:val="3"/>
-          <w:numId w:val="3"/>
-        </w:numPr>
-        <w:rPr>
-          <w:rFonts w:ascii="Helvetica CE" w:hAnsi="Helvetica CE"/>
-          <w:sz w:val="24"/>
-          <w:szCs w:val="36"/>
-        </w:rPr>
-      </w:pPr>
-      <w:r>
-        <w:rPr>
-          <w:rFonts w:ascii="Helvetica CE" w:hAnsi="Helvetica CE"/>
-          <w:sz w:val="24"/>
-          <w:szCs w:val="36"/>
-        </w:rPr>
-        <w:t>Fall</w:t>
-      </w:r>
-    </w:p>
-    <w:p>
-      <w:pPr>
-        <w:pStyle w:val="ListParagraph"/>
-        <w:numPr>
-          <w:ilvl w:val="3"/>
-          <w:numId w:val="3"/>
-        </w:numPr>
-        <w:rPr>
-          <w:rFonts w:ascii="Helvetica CE" w:hAnsi="Helvetica CE"/>
-          <w:sz w:val="24"/>
-          <w:szCs w:val="36"/>
-        </w:rPr>
-      </w:pPr>
-      <w:r>
-        <w:rPr>
-          <w:rFonts w:ascii="Helvetica CE" w:hAnsi="Helvetica CE"/>
-          <w:sz w:val="24"/>
-          <w:szCs w:val="36"/>
-        </w:rPr>
-        <w:t>Winter</w:t>
-      </w:r>
-    </w:p>
-    <w:p>
-      <w:pPr>
-        <w:pStyle w:val="ListParagraph"/>
-        <w:numPr>
-          <w:ilvl w:val="3"/>
-          <w:numId w:val="3"/>
-        </w:numPr>
-        <w:rPr>
-          <w:rFonts w:ascii="Helvetica CE" w:hAnsi="Helvetica CE"/>
-          <w:sz w:val="24"/>
-          <w:szCs w:val="36"/>
-        </w:rPr>
-      </w:pPr>
-      <w:r>
-        <w:rPr>
-          <w:rFonts w:ascii="Helvetica CE" w:hAnsi="Helvetica CE"/>
-          <w:sz w:val="24"/>
-          <w:szCs w:val="36"/>
-        </w:rPr>
-        <w:t>Spring</w:t>
+        <w:t>Rules</w:t>
+      </w:r>
+    </w:p>
+    <w:p>
+      <w:pPr>
+        <w:pStyle w:val="ListParagraph"/>
+        <w:numPr>
+          <w:ilvl w:val="1"/>
+          <w:numId w:val="3"/>
+        </w:numPr>
+        <w:rPr>
+          <w:rFonts w:ascii="Helvetica CE" w:hAnsi="Helvetica CE"/>
+          <w:sz w:val="24"/>
+          <w:szCs w:val="36"/>
+        </w:rPr>
+      </w:pPr>
+      <w:r>
+        <w:rPr>
+          <w:rFonts w:ascii="Helvetica CE" w:hAnsi="Helvetica CE"/>
+          <w:sz w:val="24"/>
+          <w:szCs w:val="36"/>
+        </w:rPr>
+        <w:t>Activities Fair</w:t>
       </w:r>
     </w:p>
     <w:p>
@@ -577,29 +460,13 @@
           <w:szCs w:val="36"/>
         </w:rPr>
       </w:pPr>
-      <w:commentRangeStart w:id="2"/>
-      <w:r>
-        <w:rPr>
-          <w:rFonts w:ascii="Helvetica CE" w:hAnsi="Helvetica CE"/>
-          <w:sz w:val="24"/>
-          <w:szCs w:val="36"/>
-        </w:rPr>
-        <w:t>Old</w:t>
-      </w:r>
-      <w:r>
-        <w:rPr>
-          <w:rFonts w:ascii="Helvetica CE" w:hAnsi="Helvetica CE"/>
-          <w:sz w:val="24"/>
-          <w:szCs w:val="36"/>
-        </w:rPr>
-        <w:t xml:space="preserve"> Business</w:t>
-      </w:r>
-      <w:commentRangeEnd w:id="2"/>
-      <w:r>
-        <w:rPr>
-          <w:rStyle w:val="CommentReference"/>
-        </w:rPr>
-        <w:commentReference w:id="2"/>
+      <w:r>
+        <w:rPr>
+          <w:rFonts w:ascii="Helvetica CE" w:hAnsi="Helvetica CE"/>
+          <w:sz w:val="24"/>
+          <w:szCs w:val="36"/>
+        </w:rPr>
+        <w:t>New Business</w:t>
       </w:r>
     </w:p>
     <w:p>
@@ -621,7 +488,51 @@
           <w:sz w:val="24"/>
           <w:szCs w:val="36"/>
         </w:rPr>
-        <w:t>Example item</w:t>
+        <w:t>Pink Out</w:t>
+      </w:r>
+    </w:p>
+    <w:p>
+      <w:pPr>
+        <w:pStyle w:val="ListParagraph"/>
+        <w:numPr>
+          <w:ilvl w:val="1"/>
+          <w:numId w:val="3"/>
+        </w:numPr>
+        <w:rPr>
+          <w:rFonts w:ascii="Helvetica CE" w:hAnsi="Helvetica CE"/>
+          <w:sz w:val="24"/>
+          <w:szCs w:val="36"/>
+        </w:rPr>
+      </w:pPr>
+      <w:r>
+        <w:rPr>
+          <w:rFonts w:ascii="Helvetica CE" w:hAnsi="Helvetica CE"/>
+          <w:sz w:val="24"/>
+          <w:szCs w:val="36"/>
+        </w:rPr>
+        <w:t>Spirit Week (pushing participation)</w:t>
+      </w:r>
+    </w:p>
+    <w:p>
+      <w:pPr>
+        <w:pStyle w:val="ListParagraph"/>
+        <w:numPr>
+          <w:ilvl w:val="1"/>
+          <w:numId w:val="3"/>
+        </w:numPr>
+        <w:rPr>
+          <w:rFonts w:ascii="Helvetica CE" w:hAnsi="Helvetica CE"/>
+          <w:sz w:val="24"/>
+          <w:szCs w:val="36"/>
+        </w:rPr>
+      </w:pPr>
+      <w:r>
+        <w:rPr>
+          <w:rFonts w:ascii="Helvetica CE" w:hAnsi="Helvetica CE"/>
+          <w:sz w:val="24"/>
+          <w:szCs w:val="36"/>
+        </w:rPr>
+        <w:t>Filling in Committee Roles</w:t>
       </w:r>
     </w:p>
     <w:p>
@@ -637,21 +548,13 @@
           <w:szCs w:val="36"/>
         </w:rPr>
       </w:pPr>
-      <w:commentRangeStart w:id="3"/>
-      <w:r>
-        <w:rPr>
-          <w:rFonts w:ascii="Helvetica CE" w:hAnsi="Helvetica CE"/>
-          <w:sz w:val="24"/>
-          <w:szCs w:val="36"/>
-        </w:rPr>
-        <w:t>New Business</w:t>
-      </w:r>
-      <w:commentRangeEnd w:id="3"/>
-      <w:r>
-        <w:rPr>
-          <w:rStyle w:val="CommentReference"/>
-        </w:rPr>
-        <w:commentReference w:id="3"/>
+      <w:r>
+        <w:rPr>
+          <w:rFonts w:ascii="Helvetica CE" w:hAnsi="Helvetica CE"/>
+          <w:sz w:val="24"/>
+          <w:szCs w:val="36"/>
+        </w:rPr>
+        <w:t>Ending Items</w:t>
       </w:r>
     </w:p>
     <w:p>
@@ -673,37 +576,7 @@
           <w:sz w:val="24"/>
           <w:szCs w:val="36"/>
         </w:rPr>
-        <w:t>Example item</w:t>
-      </w:r>
-    </w:p>
-    <w:p>
-      <w:pPr>
-        <w:pStyle w:val="ListParagraph"/>
-        <w:numPr>
-          <w:ilvl w:val="0"/>
-          <w:numId w:val="3"/>
-        </w:numPr>
-        <w:rPr>
-          <w:rFonts w:ascii="Helvetica CE" w:hAnsi="Helvetica CE"/>
-          <w:sz w:val="24"/>
-          <w:szCs w:val="36"/>
-        </w:rPr>
-      </w:pPr>
-      <w:commentRangeStart w:id="4"/>
-      <w:r>
-        <w:rPr>
-          <w:rFonts w:ascii="Helvetica CE" w:hAnsi="Helvetica CE"/>
-          <w:sz w:val="24"/>
-          <w:szCs w:val="36"/>
-        </w:rPr>
-        <w:t>Ending Items</w:t>
-      </w:r>
-      <w:commentRangeEnd w:id="4"/>
-      <w:r>
-        <w:rPr>
-          <w:rStyle w:val="CommentReference"/>
-        </w:rPr>
-        <w:commentReference w:id="4"/>
+        <w:t>Announcements</w:t>
       </w:r>
     </w:p>
     <w:p>
@@ -725,7 +598,7 @@
           <w:sz w:val="24"/>
           <w:szCs w:val="36"/>
         </w:rPr>
-        <w:t>Announcements</w:t>
+        <w:t>Review of Actions</w:t>
       </w:r>
     </w:p>
     <w:p>
@@ -747,7 +620,7 @@
           <w:sz w:val="24"/>
           <w:szCs w:val="36"/>
         </w:rPr>
-        <w:t>Review of Actions</w:t>
+        <w:t>Closing Remarks</w:t>
       </w:r>
     </w:p>
     <w:p>
@@ -769,7 +642,24 @@
           <w:sz w:val="24"/>
           <w:szCs w:val="36"/>
         </w:rPr>
-        <w:t>Closing Remarks</w:t>
+        <w:t>Date of next meeting</w:t>
+      </w:r>
+      <w:r>
+        <w:rPr>
+          <w:rFonts w:ascii="Helvetica CE" w:hAnsi="Helvetica CE"/>
+          <w:sz w:val="24"/>
+          <w:szCs w:val="36"/>
+        </w:rPr>
+        <w:t xml:space="preserve"> - September 27</w:t>
+      </w:r>
+      <w:r>
+        <w:rPr>
+          <w:rFonts w:ascii="Helvetica CE" w:hAnsi="Helvetica CE"/>
+          <w:sz w:val="24"/>
+          <w:szCs w:val="36"/>
+          <w:vertAlign w:val="superscript"/>
+        </w:rPr>
+        <w:t>th</w:t>
       </w:r>
     </w:p>
     <w:p>
@@ -791,32 +681,11 @@
           <w:sz w:val="24"/>
           <w:szCs w:val="36"/>
         </w:rPr>
-        <w:t>Date of next meeting</w:t>
-      </w:r>
-    </w:p>
-    <w:p>
-      <w:pPr>
-        <w:pStyle w:val="ListParagraph"/>
-        <w:numPr>
-          <w:ilvl w:val="1"/>
-          <w:numId w:val="3"/>
-        </w:numPr>
-        <w:rPr>
-          <w:rFonts w:ascii="Helvetica CE" w:hAnsi="Helvetica CE"/>
-          <w:sz w:val="24"/>
-          <w:szCs w:val="36"/>
-        </w:rPr>
-      </w:pPr>
-      <w:r>
-        <w:rPr>
-          <w:rFonts w:ascii="Helvetica CE" w:hAnsi="Helvetica CE"/>
-          <w:sz w:val="24"/>
-          <w:szCs w:val="36"/>
-        </w:rPr>
         <w:t>Adjournment</w:t>
       </w:r>
     </w:p>
     <w:sectPr>
+      <w:headerReference w:type="default" r:id="rId8"/>
       <w:pgSz w:w="12240" w:h="15840"/>
       <w:pgMar w:top="1440" w:right="1440" w:bottom="1440" w:left="1440" w:header="720" w:footer="720" w:gutter="0"/>
       <w:cols w:space="720"/>
@@ -826,309 +695,122 @@
 </w:document>
 </file>
 
-<file path=word/comments.xml><?xml version="1.0" encoding="utf-8"?>
-<w:comments xmlns:wpc="http://schemas.microsoft.com/office/word/2010/wordprocessingCanvas" xmlns:cx="http://schemas.microsoft.com/office/drawing/2014/chartex" xmlns:cx1="http://schemas.microsoft.com/office/drawing/2015/9/8/chartex" xmlns:cx2="http://schemas.microsoft.com/office/drawing/2015/10/21/chartex" xmlns:cx3="http://schemas.microsoft.com/office/drawing/2016/5/9/chartex" xmlns:cx4="http://schemas.microsoft.com/office/drawing/2016/5/10/chartex" xmlns:cx5="http://schemas.microsoft.com/office/drawing/2016/5/11/chartex" xmlns:cx6="http://schemas.microsoft.com/office/drawing/2016/5/12/chartex" xmlns:cx7="http://schemas.microsoft.com/office/drawing/2016/5/13/chartex" xmlns:cx8="http://schemas.microsoft.com/office/drawing/2016/5/14/chartex" xmlns:mc="http://schemas.openxmlformats.org/markup-compatibility/2006" xmlns:aink="http://schemas.microsoft.com/office/drawing/2016/ink" xmlns:am3d="http://schemas.microsoft.com/office/drawing/2017/model3d" xmlns:o="urn:schemas-microsoft-com:office:office" xmlns:r="http://schemas.openxmlformats.org/officeDocument/2006/relationships" xmlns:m="http://schemas.openxmlformats.org/officeDocument/2006/math" xmlns:v="urn:schemas-microsoft-com:vml" xmlns:wp14="http://schemas.microsoft.com/office/word/2010/wordprocessingDrawing" xmlns:wp="http://schemas.openxmlformats.org/drawingml/2006/wordprocessingDrawing" xmlns:w10="urn:schemas-microsoft-com:office:word" xmlns:w="http://schemas.openxmlformats.org/wordprocessingml/2006/main" xmlns:w14="http://schemas.microsoft.com/office/word/2010/wordml" xmlns:w15="http://schemas.microsoft.com/office/word/2012/wordml" xmlns:w16cid="http://schemas.microsoft.com/office/word/2016/wordml/cid" xmlns:w16se="http://schemas.microsoft.com/office/word/2015/wordml/symex" xmlns:wpg="http://schemas.microsoft.com/office/word/2010/wordprocessingGroup" xmlns:wpi="http://schemas.microsoft.com/office/word/2010/wordprocessingInk" xmlns:wne="http://schemas.microsoft.com/office/word/2006/wordml" xmlns:wps="http://schemas.microsoft.com/office/word/2010/wordprocessingShape" mc:Ignorable="w14 w15 w16se w16cid wp14">
-  <w:comment w:id="0" w:author="Jake Johnson" w:date="2017-08-31T14:35:00Z" w:initials="JJ">
-    <w:p>
-      <w:pPr>
-        <w:pStyle w:val="CommentText"/>
-      </w:pPr>
-      <w:r>
-        <w:rPr>
-          <w:rStyle w:val="CommentReference"/>
-        </w:rPr>
-        <w:annotationRef/>
-      </w:r>
-      <w:r>
-        <w:rPr>
-          <w:rFonts w:ascii="Helvetica Neue" w:hAnsi="Helvetica Neue"/>
-          <w:color w:val="444444"/>
-          <w:sz w:val="18"/>
-          <w:szCs w:val="18"/>
-          <w:shd w:val="clear" w:color="auto" w:fill="FFFFFF"/>
-        </w:rPr>
-        <w:t>Standing items are items that are always on the agenda of a regular scheduled meeting.</w:t>
-      </w:r>
-      <w:r>
-        <w:rPr>
-          <w:rFonts w:ascii="Helvetica Neue" w:hAnsi="Helvetica Neue"/>
-          <w:color w:val="444444"/>
-          <w:sz w:val="18"/>
-          <w:szCs w:val="18"/>
-        </w:rPr>
-        <w:br/>
-      </w:r>
-      <w:r>
-        <w:rPr>
-          <w:rFonts w:ascii="Helvetica Neue" w:hAnsi="Helvetica Neue"/>
-          <w:color w:val="444444"/>
-          <w:sz w:val="18"/>
-          <w:szCs w:val="18"/>
-          <w:shd w:val="clear" w:color="auto" w:fill="FFFFFF"/>
-        </w:rPr>
-        <w:t>Examples of standing items are:</w:t>
-      </w:r>
-      <w:r>
-        <w:rPr>
-          <w:rFonts w:ascii="Helvetica Neue" w:hAnsi="Helvetica Neue"/>
-          <w:color w:val="444444"/>
-          <w:sz w:val="18"/>
-          <w:szCs w:val="18"/>
-        </w:rPr>
-        <w:br/>
-      </w:r>
-      <w:r>
-        <w:rPr>
-          <w:rFonts w:ascii="Helvetica Neue" w:hAnsi="Helvetica Neue"/>
-          <w:color w:val="444444"/>
-          <w:sz w:val="18"/>
-          <w:szCs w:val="18"/>
-          <w:shd w:val="clear" w:color="auto" w:fill="FFFFFF"/>
-        </w:rPr>
-        <w:t>- Review Agenda</w:t>
-      </w:r>
-      <w:r>
-        <w:rPr>
-          <w:rFonts w:ascii="Helvetica Neue" w:hAnsi="Helvetica Neue"/>
-          <w:color w:val="444444"/>
-          <w:sz w:val="18"/>
-          <w:szCs w:val="18"/>
-        </w:rPr>
-        <w:br/>
-      </w:r>
-      <w:r>
-        <w:rPr>
-          <w:rFonts w:ascii="Helvetica Neue" w:hAnsi="Helvetica Neue"/>
-          <w:color w:val="444444"/>
-          <w:sz w:val="18"/>
-          <w:szCs w:val="18"/>
-          <w:shd w:val="clear" w:color="auto" w:fill="FFFFFF"/>
-        </w:rPr>
-        <w:t>- Approve the minutes of the previous meeting</w:t>
-      </w:r>
-      <w:r>
-        <w:rPr>
-          <w:rFonts w:ascii="Helvetica Neue" w:hAnsi="Helvetica Neue"/>
-          <w:color w:val="444444"/>
-          <w:sz w:val="18"/>
-          <w:szCs w:val="18"/>
-        </w:rPr>
-        <w:br/>
-      </w:r>
-      <w:r>
-        <w:rPr>
-          <w:rFonts w:ascii="Helvetica Neue" w:hAnsi="Helvetica Neue"/>
-          <w:color w:val="444444"/>
-          <w:sz w:val="18"/>
-          <w:szCs w:val="18"/>
-          <w:shd w:val="clear" w:color="auto" w:fill="FFFFFF"/>
-        </w:rPr>
-        <w:t>- Budget status update</w:t>
-      </w:r>
-      <w:r>
-        <w:rPr>
-          <w:rFonts w:ascii="Helvetica Neue" w:hAnsi="Helvetica Neue"/>
-          <w:color w:val="444444"/>
-          <w:sz w:val="18"/>
-          <w:szCs w:val="18"/>
-        </w:rPr>
-        <w:br/>
-      </w:r>
-      <w:r>
-        <w:rPr>
-          <w:rFonts w:ascii="Helvetica Neue" w:hAnsi="Helvetica Neue"/>
-          <w:color w:val="444444"/>
-          <w:sz w:val="18"/>
-          <w:szCs w:val="18"/>
-          <w:shd w:val="clear" w:color="auto" w:fill="FFFFFF"/>
-        </w:rPr>
-        <w:t>- Etc.</w:t>
-      </w:r>
-    </w:p>
-  </w:comment>
-  <w:comment w:id="2" w:author="Jake Johnson" w:date="2017-08-31T14:37:00Z" w:initials="JJ">
-    <w:p>
-      <w:pPr>
-        <w:pStyle w:val="CommentText"/>
-      </w:pPr>
-      <w:r>
-        <w:rPr>
-          <w:rStyle w:val="CommentReference"/>
-        </w:rPr>
-        <w:annotationRef/>
-      </w:r>
-      <w:r>
-        <w:rPr>
-          <w:rFonts w:ascii="Helvetica Neue" w:hAnsi="Helvetica Neue"/>
-          <w:color w:val="444444"/>
-          <w:sz w:val="18"/>
-          <w:szCs w:val="18"/>
-          <w:shd w:val="clear" w:color="auto" w:fill="FFFFFF"/>
-        </w:rPr>
-        <w:t>Items that were not discussed or not completed in a previous meeting or action items that are due are listed in this section.</w:t>
-      </w:r>
-    </w:p>
-  </w:comment>
-  <w:comment w:id="3" w:author="Jake Johnson" w:date="2017-08-31T14:37:00Z" w:initials="JJ">
-    <w:p>
-      <w:pPr>
-        <w:pStyle w:val="CommentText"/>
-      </w:pPr>
-      <w:r>
-        <w:rPr>
-          <w:rStyle w:val="CommentReference"/>
-        </w:rPr>
-        <w:annotationRef/>
-      </w:r>
-      <w:r>
-        <w:rPr>
-          <w:rFonts w:ascii="Helvetica Neue" w:hAnsi="Helvetica Neue"/>
-          <w:color w:val="444444"/>
-          <w:sz w:val="18"/>
-          <w:szCs w:val="18"/>
-          <w:shd w:val="clear" w:color="auto" w:fill="FFFFFF"/>
-        </w:rPr>
-        <w:t>These are the new agenda topics for this meeting</w:t>
-      </w:r>
-    </w:p>
-  </w:comment>
-  <w:comment w:id="4" w:author="Jake Johnson" w:date="2017-08-31T14:38:00Z" w:initials="JJ">
-    <w:p>
-      <w:pPr>
-        <w:pStyle w:val="CommentText"/>
-      </w:pPr>
-      <w:r>
-        <w:rPr>
-          <w:rStyle w:val="CommentReference"/>
-        </w:rPr>
-        <w:annotationRef/>
-      </w:r>
-      <w:r>
-        <w:rPr>
-          <w:rFonts w:ascii="Helvetica Neue" w:hAnsi="Helvetica Neue"/>
-          <w:color w:val="444444"/>
-          <w:sz w:val="18"/>
-          <w:szCs w:val="18"/>
-          <w:shd w:val="clear" w:color="auto" w:fill="FFFFFF"/>
-        </w:rPr>
-        <w:t>Ending items are basically also standing items for a regular scheduled meeting but are used to conclude the meeting. Examples are:</w:t>
-      </w:r>
-      <w:r>
-        <w:rPr>
-          <w:rFonts w:ascii="Helvetica Neue" w:hAnsi="Helvetica Neue"/>
-          <w:color w:val="444444"/>
-          <w:sz w:val="18"/>
-          <w:szCs w:val="18"/>
-        </w:rPr>
-        <w:br/>
-      </w:r>
-      <w:r>
-        <w:rPr>
-          <w:rFonts w:ascii="Helvetica Neue" w:hAnsi="Helvetica Neue"/>
-          <w:color w:val="444444"/>
-          <w:sz w:val="18"/>
-          <w:szCs w:val="18"/>
-          <w:shd w:val="clear" w:color="auto" w:fill="FFFFFF"/>
-        </w:rPr>
-        <w:t>- Announcements</w:t>
-      </w:r>
-      <w:r>
-        <w:rPr>
-          <w:rFonts w:ascii="Helvetica Neue" w:hAnsi="Helvetica Neue"/>
-          <w:color w:val="444444"/>
-          <w:sz w:val="18"/>
-          <w:szCs w:val="18"/>
-        </w:rPr>
-        <w:br/>
-      </w:r>
-      <w:r>
-        <w:rPr>
-          <w:rFonts w:ascii="Helvetica Neue" w:hAnsi="Helvetica Neue"/>
-          <w:color w:val="444444"/>
-          <w:sz w:val="18"/>
-          <w:szCs w:val="18"/>
-          <w:shd w:val="clear" w:color="auto" w:fill="FFFFFF"/>
-        </w:rPr>
-        <w:t>- Meeting summary</w:t>
-      </w:r>
-      <w:r>
-        <w:rPr>
-          <w:rFonts w:ascii="Helvetica Neue" w:hAnsi="Helvetica Neue"/>
-          <w:color w:val="444444"/>
-          <w:sz w:val="18"/>
-          <w:szCs w:val="18"/>
-        </w:rPr>
-        <w:br/>
-      </w:r>
-      <w:r>
-        <w:rPr>
-          <w:rFonts w:ascii="Helvetica Neue" w:hAnsi="Helvetica Neue"/>
-          <w:color w:val="444444"/>
-          <w:sz w:val="18"/>
-          <w:szCs w:val="18"/>
-          <w:shd w:val="clear" w:color="auto" w:fill="FFFFFF"/>
-        </w:rPr>
-        <w:t>- Review of actions</w:t>
-      </w:r>
-      <w:r>
-        <w:rPr>
-          <w:rFonts w:ascii="Helvetica Neue" w:hAnsi="Helvetica Neue"/>
-          <w:color w:val="444444"/>
-          <w:sz w:val="18"/>
-          <w:szCs w:val="18"/>
-        </w:rPr>
-        <w:br/>
-      </w:r>
-      <w:r>
-        <w:rPr>
-          <w:rFonts w:ascii="Helvetica Neue" w:hAnsi="Helvetica Neue"/>
-          <w:color w:val="444444"/>
-          <w:sz w:val="18"/>
-          <w:szCs w:val="18"/>
-          <w:shd w:val="clear" w:color="auto" w:fill="FFFFFF"/>
-        </w:rPr>
-        <w:t>- Date of the next meeting</w:t>
-      </w:r>
-      <w:r>
-        <w:rPr>
-          <w:rFonts w:ascii="Helvetica Neue" w:hAnsi="Helvetica Neue"/>
-          <w:color w:val="444444"/>
-          <w:sz w:val="18"/>
-          <w:szCs w:val="18"/>
-        </w:rPr>
-        <w:br/>
-      </w:r>
-      <w:r>
-        <w:rPr>
-          <w:rFonts w:ascii="Helvetica Neue" w:hAnsi="Helvetica Neue"/>
-          <w:color w:val="444444"/>
-          <w:sz w:val="18"/>
-          <w:szCs w:val="18"/>
-          <w:shd w:val="clear" w:color="auto" w:fill="FFFFFF"/>
-        </w:rPr>
-        <w:t>- Etc.</w:t>
-      </w:r>
-    </w:p>
-  </w:comment>
-</w:comments>
+<file path=word/endnotes.xml><?xml version="1.0" encoding="utf-8"?>
+<w:endnotes xmlns:wpc="http://schemas.microsoft.com/office/word/2010/wordprocessingCanvas" xmlns:cx="http://schemas.microsoft.com/office/drawing/2014/chartex" xmlns:cx1="http://schemas.microsoft.com/office/drawing/2015/9/8/chartex" xmlns:cx2="http://schemas.microsoft.com/office/drawing/2015/10/21/chartex" xmlns:cx3="http://schemas.microsoft.com/office/drawing/2016/5/9/chartex" xmlns:cx4="http://schemas.microsoft.com/office/drawing/2016/5/10/chartex" xmlns:cx5="http://schemas.microsoft.com/office/drawing/2016/5/11/chartex" xmlns:cx6="http://schemas.microsoft.com/office/drawing/2016/5/12/chartex" xmlns:cx7="http://schemas.microsoft.com/office/drawing/2016/5/13/chartex" xmlns:cx8="http://schemas.microsoft.com/office/drawing/2016/5/14/chartex" xmlns:mc="http://schemas.openxmlformats.org/markup-compatibility/2006" xmlns:aink="http://schemas.microsoft.com/office/drawing/2016/ink" xmlns:am3d="http://schemas.microsoft.com/office/drawing/2017/model3d" xmlns:o="urn:schemas-microsoft-com:office:office" xmlns:r="http://schemas.openxmlformats.org/officeDocument/2006/relationships" xmlns:m="http://schemas.openxmlformats.org/officeDocument/2006/math" xmlns:v="urn:schemas-microsoft-com:vml" xmlns:wp14="http://schemas.microsoft.com/office/word/2010/wordprocessingDrawing" xmlns:wp="http://schemas.openxmlformats.org/drawingml/2006/wordprocessingDrawing" xmlns:w10="urn:schemas-microsoft-com:office:word" xmlns:w="http://schemas.openxmlformats.org/wordprocessingml/2006/main" xmlns:w14="http://schemas.microsoft.com/office/word/2010/wordml" xmlns:w15="http://schemas.microsoft.com/office/word/2012/wordml" xmlns:w16cid="http://schemas.microsoft.com/office/word/2016/wordml/cid" xmlns:w16se="http://schemas.microsoft.com/office/word/2015/wordml/symex" xmlns:wpg="http://schemas.microsoft.com/office/word/2010/wordprocessingGroup" xmlns:wpi="http://schemas.microsoft.com/office/word/2010/wordprocessingInk" xmlns:wne="http://schemas.microsoft.com/office/word/2006/wordml" xmlns:wps="http://schemas.microsoft.com/office/word/2010/wordprocessingShape" mc:Ignorable="w14 w15 w16se w16cid wp14">
+  <w:endnote w:type="separator" w:id="-1">
+    <w:p>
+      <w:pPr>
+        <w:spacing w:after="0" w:line="240" w:lineRule="auto"/>
+      </w:pPr>
+      <w:r>
+        <w:separator/>
+      </w:r>
+    </w:p>
+  </w:endnote>
+  <w:endnote w:type="continuationSeparator" w:id="0">
+    <w:p>
+      <w:pPr>
+        <w:spacing w:after="0" w:line="240" w:lineRule="auto"/>
+      </w:pPr>
+      <w:r>
+        <w:continuationSeparator/>
+      </w:r>
+    </w:p>
+  </w:endnote>
+</w:endnotes>
 </file>
 
-<file path=word/commentsExtended.xml><?xml version="1.0" encoding="utf-8"?>
-<w15:commentsEx xmlns:wpc="http://schemas.microsoft.com/office/word/2010/wordprocessingCanvas" xmlns:cx="http://schemas.microsoft.com/office/drawing/2014/chartex" xmlns:cx1="http://schemas.microsoft.com/office/drawing/2015/9/8/chartex" xmlns:cx2="http://schemas.microsoft.com/office/drawing/2015/10/21/chartex" xmlns:cx3="http://schemas.microsoft.com/office/drawing/2016/5/9/chartex" xmlns:cx4="http://schemas.microsoft.com/office/drawing/2016/5/10/chartex" xmlns:cx5="http://schemas.microsoft.com/office/drawing/2016/5/11/chartex" xmlns:cx6="http://schemas.microsoft.com/office/drawing/2016/5/12/chartex" xmlns:cx7="http://schemas.microsoft.com/office/drawing/2016/5/13/chartex" xmlns:cx8="http://schemas.microsoft.com/office/drawing/2016/5/14/chartex" xmlns:mc="http://schemas.openxmlformats.org/markup-compatibility/2006" xmlns:aink="http://schemas.microsoft.com/office/drawing/2016/ink" xmlns:am3d="http://schemas.microsoft.com/office/drawing/2017/model3d" xmlns:o="urn:schemas-microsoft-com:office:office" xmlns:r="http://schemas.openxmlformats.org/officeDocument/2006/relationships" xmlns:m="http://schemas.openxmlformats.org/officeDocument/2006/math" xmlns:v="urn:schemas-microsoft-com:vml" xmlns:wp14="http://schemas.microsoft.com/office/word/2010/wordprocessingDrawing" xmlns:wp="http://schemas.openxmlformats.org/drawingml/2006/wordprocessingDrawing" xmlns:w10="urn:schemas-microsoft-com:office:word" xmlns:w="http://schemas.openxmlformats.org/wordprocessingml/2006/main" xmlns:w14="http://schemas.microsoft.com/office/word/2010/wordml" xmlns:w15="http://schemas.microsoft.com/office/word/2012/wordml" xmlns:w16cid="http://schemas.microsoft.com/office/word/2016/wordml/cid" xmlns:w16se="http://schemas.microsoft.com/office/word/2015/wordml/symex" xmlns:wpg="http://schemas.microsoft.com/office/word/2010/wordprocessingGroup" xmlns:wpi="http://schemas.microsoft.com/office/word/2010/wordprocessingInk" xmlns:wne="http://schemas.microsoft.com/office/word/2006/wordml" xmlns:wps="http://schemas.microsoft.com/office/word/2010/wordprocessingShape" mc:Ignorable="w14 w15 w16se w16cid wp14">
-  <w15:commentEx w15:paraId="6EDA2D0B" w15:done="0"/>
-  <w15:commentEx w15:paraId="42FEE978" w15:done="0"/>
-  <w15:commentEx w15:paraId="484F7EC7" w15:done="0"/>
-  <w15:commentEx w15:paraId="2CBF7E7F" w15:done="0"/>
-</w15:commentsEx>
+<file path=word/footnotes.xml><?xml version="1.0" encoding="utf-8"?>
+<w:footnotes xmlns:wpc="http://schemas.microsoft.com/office/word/2010/wordprocessingCanvas" xmlns:cx="http://schemas.microsoft.com/office/drawing/2014/chartex" xmlns:cx1="http://schemas.microsoft.com/office/drawing/2015/9/8/chartex" xmlns:cx2="http://schemas.microsoft.com/office/drawing/2015/10/21/chartex" xmlns:cx3="http://schemas.microsoft.com/office/drawing/2016/5/9/chartex" xmlns:cx4="http://schemas.microsoft.com/office/drawing/2016/5/10/chartex" xmlns:cx5="http://schemas.microsoft.com/office/drawing/2016/5/11/chartex" xmlns:cx6="http://schemas.microsoft.com/office/drawing/2016/5/12/chartex" xmlns:cx7="http://schemas.microsoft.com/office/drawing/2016/5/13/chartex" xmlns:cx8="http://schemas.microsoft.com/office/drawing/2016/5/14/chartex" xmlns:mc="http://schemas.openxmlformats.org/markup-compatibility/2006" xmlns:aink="http://schemas.microsoft.com/office/drawing/2016/ink" xmlns:am3d="http://schemas.microsoft.com/office/drawing/2017/model3d" xmlns:o="urn:schemas-microsoft-com:office:office" xmlns:r="http://schemas.openxmlformats.org/officeDocument/2006/relationships" xmlns:m="http://schemas.openxmlformats.org/officeDocument/2006/math" xmlns:v="urn:schemas-microsoft-com:vml" xmlns:wp14="http://schemas.microsoft.com/office/word/2010/wordprocessingDrawing" xmlns:wp="http://schemas.openxmlformats.org/drawingml/2006/wordprocessingDrawing" xmlns:w10="urn:schemas-microsoft-com:office:word" xmlns:w="http://schemas.openxmlformats.org/wordprocessingml/2006/main" xmlns:w14="http://schemas.microsoft.com/office/word/2010/wordml" xmlns:w15="http://schemas.microsoft.com/office/word/2012/wordml" xmlns:w16cid="http://schemas.microsoft.com/office/word/2016/wordml/cid" xmlns:w16se="http://schemas.microsoft.com/office/word/2015/wordml/symex" xmlns:wpg="http://schemas.microsoft.com/office/word/2010/wordprocessingGroup" xmlns:wpi="http://schemas.microsoft.com/office/word/2010/wordprocessingInk" xmlns:wne="http://schemas.microsoft.com/office/word/2006/wordml" xmlns:wps="http://schemas.microsoft.com/office/word/2010/wordprocessingShape" mc:Ignorable="w14 w15 w16se w16cid wp14">
+  <w:footnote w:type="separator" w:id="-1">
+    <w:p>
+      <w:pPr>
+        <w:spacing w:after="0" w:line="240" w:lineRule="auto"/>
+      </w:pPr>
+      <w:r>
+        <w:separator/>
+      </w:r>
+    </w:p>
+  </w:footnote>
+  <w:footnote w:type="continuationSeparator" w:id="0">
+    <w:p>
+      <w:pPr>
+        <w:spacing w:after="0" w:line="240" w:lineRule="auto"/>
+      </w:pPr>
+      <w:r>
+        <w:continuationSeparator/>
+      </w:r>
+    </w:p>
+  </w:footnote>
+</w:footnotes>
 </file>
 
-<file path=word/commentsIds.xml><?xml version="1.0" encoding="utf-8"?>
-<w16cid:commentsIds xmlns:wpc="http://schemas.microsoft.com/office/word/2010/wordprocessingCanvas" xmlns:cx="http://schemas.microsoft.com/office/drawing/2014/chartex" xmlns:cx1="http://schemas.microsoft.com/office/drawing/2015/9/8/chartex" xmlns:cx2="http://schemas.microsoft.com/office/drawing/2015/10/21/chartex" xmlns:cx3="http://schemas.microsoft.com/office/drawing/2016/5/9/chartex" xmlns:cx4="http://schemas.microsoft.com/office/drawing/2016/5/10/chartex" xmlns:cx5="http://schemas.microsoft.com/office/drawing/2016/5/11/chartex" xmlns:cx6="http://schemas.microsoft.com/office/drawing/2016/5/12/chartex" xmlns:cx7="http://schemas.microsoft.com/office/drawing/2016/5/13/chartex" xmlns:cx8="http://schemas.microsoft.com/office/drawing/2016/5/14/chartex" xmlns:mc="http://schemas.openxmlformats.org/markup-compatibility/2006" xmlns:aink="http://schemas.microsoft.com/office/drawing/2016/ink" xmlns:am3d="http://schemas.microsoft.com/office/drawing/2017/model3d" xmlns:o="urn:schemas-microsoft-com:office:office" xmlns:r="http://schemas.openxmlformats.org/officeDocument/2006/relationships" xmlns:m="http://schemas.openxmlformats.org/officeDocument/2006/math" xmlns:v="urn:schemas-microsoft-com:vml" xmlns:wp14="http://schemas.microsoft.com/office/word/2010/wordprocessingDrawing" xmlns:wp="http://schemas.openxmlformats.org/drawingml/2006/wordprocessingDrawing" xmlns:w10="urn:schemas-microsoft-com:office:word" xmlns:w="http://schemas.openxmlformats.org/wordprocessingml/2006/main" xmlns:w14="http://schemas.microsoft.com/office/word/2010/wordml" xmlns:w15="http://schemas.microsoft.com/office/word/2012/wordml" xmlns:w16cid="http://schemas.microsoft.com/office/word/2016/wordml/cid" xmlns:w16se="http://schemas.microsoft.com/office/word/2015/wordml/symex" xmlns:wpg="http://schemas.microsoft.com/office/word/2010/wordprocessingGroup" xmlns:wpi="http://schemas.microsoft.com/office/word/2010/wordprocessingInk" xmlns:wne="http://schemas.microsoft.com/office/word/2006/wordml" xmlns:wps="http://schemas.microsoft.com/office/word/2010/wordprocessingShape" mc:Ignorable="w14 w15 w16se w16cid wp14">
-  <w16cid:commentId w16cid:paraId="6EDA2D0B" w16cid:durableId="1D529D26"/>
-  <w16cid:commentId w16cid:paraId="42FEE978" w16cid:durableId="1D529DA5"/>
-  <w16cid:commentId w16cid:paraId="484F7EC7" w16cid:durableId="1D529DB2"/>
-  <w16cid:commentId w16cid:paraId="2CBF7E7F" w16cid:durableId="1D529DCA"/>
-</w16cid:commentsIds>
+<file path=word/header1.xml><?xml version="1.0" encoding="utf-8"?>
+<w:hdr xmlns:wpc="http://schemas.microsoft.com/office/word/2010/wordprocessingCanvas" xmlns:cx="http://schemas.microsoft.com/office/drawing/2014/chartex" xmlns:cx1="http://schemas.microsoft.com/office/drawing/2015/9/8/chartex" xmlns:cx2="http://schemas.microsoft.com/office/drawing/2015/10/21/chartex" xmlns:cx3="http://schemas.microsoft.com/office/drawing/2016/5/9/chartex" xmlns:cx4="http://schemas.microsoft.com/office/drawing/2016/5/10/chartex" xmlns:cx5="http://schemas.microsoft.com/office/drawing/2016/5/11/chartex" xmlns:cx6="http://schemas.microsoft.com/office/drawing/2016/5/12/chartex" xmlns:cx7="http://schemas.microsoft.com/office/drawing/2016/5/13/chartex" xmlns:cx8="http://schemas.microsoft.com/office/drawing/2016/5/14/chartex" xmlns:mc="http://schemas.openxmlformats.org/markup-compatibility/2006" xmlns:aink="http://schemas.microsoft.com/office/drawing/2016/ink" xmlns:am3d="http://schemas.microsoft.com/office/drawing/2017/model3d" xmlns:o="urn:schemas-microsoft-com:office:office" xmlns:r="http://schemas.openxmlformats.org/officeDocument/2006/relationships" xmlns:m="http://schemas.openxmlformats.org/officeDocument/2006/math" xmlns:v="urn:schemas-microsoft-com:vml" xmlns:wp14="http://schemas.microsoft.com/office/word/2010/wordprocessingDrawing" xmlns:wp="http://schemas.openxmlformats.org/drawingml/2006/wordprocessingDrawing" xmlns:w10="urn:schemas-microsoft-com:office:word" xmlns:w="http://schemas.openxmlformats.org/wordprocessingml/2006/main" xmlns:w14="http://schemas.microsoft.com/office/word/2010/wordml" xmlns:w15="http://schemas.microsoft.com/office/word/2012/wordml" xmlns:w16cid="http://schemas.microsoft.com/office/word/2016/wordml/cid" xmlns:w16se="http://schemas.microsoft.com/office/word/2015/wordml/symex" xmlns:wpg="http://schemas.microsoft.com/office/word/2010/wordprocessingGroup" xmlns:wpi="http://schemas.microsoft.com/office/word/2010/wordprocessingInk" xmlns:wne="http://schemas.microsoft.com/office/word/2006/wordml" xmlns:wps="http://schemas.microsoft.com/office/word/2010/wordprocessingShape" mc:Ignorable="w14 w15 w16se w16cid wp14">
+  <w:p>
+    <w:pPr>
+      <w:pStyle w:val="Header"/>
+    </w:pPr>
+    <w:r>
+      <w:rPr>
+        <w:noProof/>
+      </w:rPr>
+      <w:drawing>
+        <wp:inline distT="0" distB="0" distL="0" distR="0" wp14:anchorId="0E5DBA21" wp14:editId="76CDA0B7">
+          <wp:extent cx="5953125" cy="330835"/>
+          <wp:effectExtent l="0" t="0" r="9525" b="0"/>
+          <wp:docPr id="2" name="Picture 2" descr="C:\Users\jakej\AppData\Local\Microsoft\Windows\INetCache\Content.Word\header.png"/>
+          <wp:cNvGraphicFramePr>
+            <a:graphicFrameLocks xmlns:a="http://schemas.openxmlformats.org/drawingml/2006/main" noChangeAspect="1"/>
+          </wp:cNvGraphicFramePr>
+          <a:graphic xmlns:a="http://schemas.openxmlformats.org/drawingml/2006/main">
+            <a:graphicData uri="http://schemas.openxmlformats.org/drawingml/2006/picture">
+              <pic:pic xmlns:pic="http://schemas.openxmlformats.org/drawingml/2006/picture">
+                <pic:nvPicPr>
+                  <pic:cNvPr id="0" name="Picture 2" descr="C:\Users\jakej\AppData\Local\Microsoft\Windows\INetCache\Content.Word\header.png"/>
+                  <pic:cNvPicPr>
+                    <a:picLocks noChangeAspect="1" noChangeArrowheads="1"/>
+                  </pic:cNvPicPr>
+                </pic:nvPicPr>
+                <pic:blipFill>
+                  <a:blip r:embed="rId1">
+                    <a:extLst>
+                      <a:ext uri="{28A0092B-C50C-407E-A947-70E740481C1C}">
+                        <a14:useLocalDpi xmlns:a14="http://schemas.microsoft.com/office/drawing/2010/main" val="0"/>
+                      </a:ext>
+                    </a:extLst>
+                  </a:blip>
+                  <a:srcRect/>
+                  <a:stretch>
+                    <a:fillRect/>
+                  </a:stretch>
+                </pic:blipFill>
+                <pic:spPr bwMode="auto">
+                  <a:xfrm>
+                    <a:off x="0" y="0"/>
+                    <a:ext cx="6431304" cy="357409"/>
+                  </a:xfrm>
+                  <a:prstGeom prst="rect">
+                    <a:avLst/>
+                  </a:prstGeom>
+                  <a:noFill/>
+                  <a:ln>
+                    <a:noFill/>
+                  </a:ln>
+                </pic:spPr>
+              </pic:pic>
+            </a:graphicData>
+          </a:graphic>
+        </wp:inline>
+      </w:drawing>
+    </w:r>
+  </w:p>
+  <w:p>
+    <w:pPr>
+      <w:pStyle w:val="Header"/>
+    </w:pPr>
+  </w:p>
+</w:hdr>
 </file>
 
 <file path=word/numbering.xml><?xml version="1.0" encoding="utf-8"?>
@@ -1401,14 +1083,6 @@
     <w:abstractNumId w:val="1"/>
   </w:num>
 </w:numbering>
-</file>
-
-<file path=word/people.xml><?xml version="1.0" encoding="utf-8"?>
-<w15:people xmlns:wpc="http://schemas.microsoft.com/office/word/2010/wordprocessingCanvas" xmlns:cx="http://schemas.microsoft.com/office/drawing/2014/chartex" xmlns:cx1="http://schemas.microsoft.com/office/drawing/2015/9/8/chartex" xmlns:cx2="http://schemas.microsoft.com/office/drawing/2015/10/21/chartex" xmlns:cx3="http://schemas.microsoft.com/office/drawing/2016/5/9/chartex" xmlns:cx4="http://schemas.microsoft.com/office/drawing/2016/5/10/chartex" xmlns:cx5="http://schemas.microsoft.com/office/drawing/2016/5/11/chartex" xmlns:cx6="http://schemas.microsoft.com/office/drawing/2016/5/12/chartex" xmlns:cx7="http://schemas.microsoft.com/office/drawing/2016/5/13/chartex" xmlns:cx8="http://schemas.microsoft.com/office/drawing/2016/5/14/chartex" xmlns:mc="http://schemas.openxmlformats.org/markup-compatibility/2006" xmlns:aink="http://schemas.microsoft.com/office/drawing/2016/ink" xmlns:am3d="http://schemas.microsoft.com/office/drawing/2017/model3d" xmlns:o="urn:schemas-microsoft-com:office:office" xmlns:r="http://schemas.openxmlformats.org/officeDocument/2006/relationships" xmlns:m="http://schemas.openxmlformats.org/officeDocument/2006/math" xmlns:v="urn:schemas-microsoft-com:vml" xmlns:wp14="http://schemas.microsoft.com/office/word/2010/wordprocessingDrawing" xmlns:wp="http://schemas.openxmlformats.org/drawingml/2006/wordprocessingDrawing" xmlns:w10="urn:schemas-microsoft-com:office:word" xmlns:w="http://schemas.openxmlformats.org/wordprocessingml/2006/main" xmlns:w14="http://schemas.microsoft.com/office/word/2010/wordml" xmlns:w15="http://schemas.microsoft.com/office/word/2012/wordml" xmlns:w16cid="http://schemas.microsoft.com/office/word/2016/wordml/cid" xmlns:w16se="http://schemas.microsoft.com/office/word/2015/wordml/symex" xmlns:wpg="http://schemas.microsoft.com/office/word/2010/wordprocessingGroup" xmlns:wpi="http://schemas.microsoft.com/office/word/2010/wordprocessingInk" xmlns:wne="http://schemas.microsoft.com/office/word/2006/wordml" xmlns:wps="http://schemas.microsoft.com/office/word/2010/wordprocessingShape" mc:Ignorable="w14 w15 w16se w16cid wp14">
-  <w15:person w15:author="Jake Johnson">
-    <w15:presenceInfo w15:providerId="Windows Live" w15:userId="0bbf4d885c02acc3"/>
-  </w15:person>
-</w15:people>
 </file>
 
 <file path=word/styles.xml><?xml version="1.0" encoding="utf-8"?>
@@ -1812,7 +1486,6 @@
   <w:style w:type="character" w:default="1" w:styleId="DefaultParagraphFont">
     <w:name w:val="Default Paragraph Font"/>
     <w:uiPriority w:val="1"/>
-    <w:semiHidden/>
     <w:unhideWhenUsed/>
   </w:style>
   <w:style w:type="table" w:default="1" w:styleId="TableNormal">
@@ -1944,6 +1617,50 @@
       <w:sz w:val="18"/>
       <w:szCs w:val="18"/>
     </w:rPr>
+  </w:style>
+  <w:style w:type="paragraph" w:styleId="Header">
+    <w:name w:val="header"/>
+    <w:basedOn w:val="Normal"/>
+    <w:link w:val="HeaderChar"/>
+    <w:uiPriority w:val="99"/>
+    <w:unhideWhenUsed/>
+    <w:rsid w:val="00862B2B"/>
+    <w:pPr>
+      <w:tabs>
+        <w:tab w:val="center" w:pos="4680"/>
+        <w:tab w:val="right" w:pos="9360"/>
+      </w:tabs>
+      <w:spacing w:after="0" w:line="240" w:lineRule="auto"/>
+    </w:pPr>
+  </w:style>
+  <w:style w:type="character" w:customStyle="1" w:styleId="HeaderChar">
+    <w:name w:val="Header Char"/>
+    <w:basedOn w:val="DefaultParagraphFont"/>
+    <w:link w:val="Header"/>
+    <w:uiPriority w:val="99"/>
+    <w:rsid w:val="00862B2B"/>
+  </w:style>
+  <w:style w:type="paragraph" w:styleId="Footer">
+    <w:name w:val="footer"/>
+    <w:basedOn w:val="Normal"/>
+    <w:link w:val="FooterChar"/>
+    <w:uiPriority w:val="99"/>
+    <w:unhideWhenUsed/>
+    <w:rsid w:val="00862B2B"/>
+    <w:pPr>
+      <w:tabs>
+        <w:tab w:val="center" w:pos="4680"/>
+        <w:tab w:val="right" w:pos="9360"/>
+      </w:tabs>
+      <w:spacing w:after="0" w:line="240" w:lineRule="auto"/>
+    </w:pPr>
+  </w:style>
+  <w:style w:type="character" w:customStyle="1" w:styleId="FooterChar">
+    <w:name w:val="Footer Char"/>
+    <w:basedOn w:val="DefaultParagraphFont"/>
+    <w:link w:val="Footer"/>
+    <w:uiPriority w:val="99"/>
+    <w:rsid w:val="00862B2B"/>
   </w:style>
 </w:styles>
 </file>
@@ -2241,4 +1958,16 @@
     </a:ext>
   </a:extLst>
 </a:theme>
+</file>
+
+<file path=customXml/item1.xml><?xml version="1.0" encoding="utf-8"?>
+<b:Sources xmlns:b="http://schemas.openxmlformats.org/officeDocument/2006/bibliography" xmlns="http://schemas.openxmlformats.org/officeDocument/2006/bibliography" SelectedStyle="\APASixthEditionOfficeOnline.xsl" StyleName="APA" Version="6"/>
+</file>
+
+<file path=customXml/itemProps1.xml><?xml version="1.0" encoding="utf-8"?>
+<ds:datastoreItem xmlns:ds="http://schemas.openxmlformats.org/officeDocument/2006/customXml" ds:itemID="{238F5609-290C-4FB0-81F0-1D2CB8CD811E}">
+  <ds:schemaRefs>
+    <ds:schemaRef ds:uri="http://schemas.openxmlformats.org/officeDocument/2006/bibliography"/>
+  </ds:schemaRefs>
+</ds:datastoreItem>
 </file>
</xml_diff>